<commit_message>
Update 2024-06-27 Projekt Status Report - BibTexKonverter.docx
</commit_message>
<xml_diff>
--- a/Dokumente/2024-06-27 Projekt Status Report - BibTexKonverter.docx
+++ b/Dokumente/2024-06-27 Projekt Status Report - BibTexKonverter.docx
@@ -1,6 +1,6 @@
 
 <file path=word/document.xml><?xml version="1.0" encoding="utf-8"?>
-<w:document xmlns:wpc="http://schemas.microsoft.com/office/word/2010/wordprocessingCanvas" xmlns:cx="http://schemas.microsoft.com/office/drawing/2014/chartex" xmlns:cx1="http://schemas.microsoft.com/office/drawing/2015/9/8/chartex" xmlns:cx2="http://schemas.microsoft.com/office/drawing/2015/10/21/chartex" xmlns:cx3="http://schemas.microsoft.com/office/drawing/2016/5/9/chartex" xmlns:cx4="http://schemas.microsoft.com/office/drawing/2016/5/10/chartex" xmlns:cx5="http://schemas.microsoft.com/office/drawing/2016/5/11/chartex" xmlns:cx6="http://schemas.microsoft.com/office/drawing/2016/5/12/chartex" xmlns:cx7="http://schemas.microsoft.com/office/drawing/2016/5/13/chartex" xmlns:cx8="http://schemas.microsoft.com/office/drawing/2016/5/14/chartex" xmlns:mc="http://schemas.openxmlformats.org/markup-compatibility/2006" xmlns:aink="http://schemas.microsoft.com/office/drawing/2016/ink" xmlns:am3d="http://schemas.microsoft.com/office/drawing/2017/model3d" xmlns:o="urn:schemas-microsoft-com:office:office" xmlns:oel="http://schemas.microsoft.com/office/2019/extlst" xmlns:r="http://schemas.openxmlformats.org/officeDocument/2006/relationships" xmlns:m="http://schemas.openxmlformats.org/officeDocument/2006/math" xmlns:v="urn:schemas-microsoft-com:vml" xmlns:wp14="http://schemas.microsoft.com/office/word/2010/wordprocessingDrawing" xmlns:wp="http://schemas.openxmlformats.org/drawingml/2006/wordprocessingDrawing" xmlns:w10="urn:schemas-microsoft-com:office:word" xmlns:w="http://schemas.openxmlformats.org/wordprocessingml/2006/main" xmlns:w14="http://schemas.microsoft.com/office/word/2010/wordml" xmlns:w15="http://schemas.microsoft.com/office/word/2012/wordml" xmlns:w16cex="http://schemas.microsoft.com/office/word/2018/wordml/cex" xmlns:w16cid="http://schemas.microsoft.com/office/word/2016/wordml/cid" xmlns:w16="http://schemas.microsoft.com/office/word/2018/wordml" xmlns:w16sdtdh="http://schemas.microsoft.com/office/word/2020/wordml/sdtdatahash" xmlns:w16se="http://schemas.microsoft.com/office/word/2015/wordml/symex" xmlns:wpg="http://schemas.microsoft.com/office/word/2010/wordprocessingGroup" xmlns:wpi="http://schemas.microsoft.com/office/word/2010/wordprocessingInk" xmlns:wne="http://schemas.microsoft.com/office/word/2006/wordml" xmlns:wps="http://schemas.microsoft.com/office/word/2010/wordprocessingShape" mc:Ignorable="w14 w15 w16se w16cid w16 w16cex w16sdtdh wp14">
+<w:document xmlns:wpc="http://schemas.microsoft.com/office/word/2010/wordprocessingCanvas" xmlns:cx="http://schemas.microsoft.com/office/drawing/2014/chartex" xmlns:cx1="http://schemas.microsoft.com/office/drawing/2015/9/8/chartex" xmlns:cx2="http://schemas.microsoft.com/office/drawing/2015/10/21/chartex" xmlns:cx3="http://schemas.microsoft.com/office/drawing/2016/5/9/chartex" xmlns:cx4="http://schemas.microsoft.com/office/drawing/2016/5/10/chartex" xmlns:cx5="http://schemas.microsoft.com/office/drawing/2016/5/11/chartex" xmlns:cx6="http://schemas.microsoft.com/office/drawing/2016/5/12/chartex" xmlns:cx7="http://schemas.microsoft.com/office/drawing/2016/5/13/chartex" xmlns:cx8="http://schemas.microsoft.com/office/drawing/2016/5/14/chartex" xmlns:mc="http://schemas.openxmlformats.org/markup-compatibility/2006" xmlns:aink="http://schemas.microsoft.com/office/drawing/2016/ink" xmlns:am3d="http://schemas.microsoft.com/office/drawing/2017/model3d" xmlns:o="urn:schemas-microsoft-com:office:office" xmlns:oel="http://schemas.microsoft.com/office/2019/extlst" xmlns:r="http://schemas.openxmlformats.org/officeDocument/2006/relationships" xmlns:m="http://schemas.openxmlformats.org/officeDocument/2006/math" xmlns:v="urn:schemas-microsoft-com:vml" xmlns:wp14="http://schemas.microsoft.com/office/word/2010/wordprocessingDrawing" xmlns:wp="http://schemas.openxmlformats.org/drawingml/2006/wordprocessingDrawing" xmlns:w10="urn:schemas-microsoft-com:office:word" xmlns:w="http://schemas.openxmlformats.org/wordprocessingml/2006/main" xmlns:w14="http://schemas.microsoft.com/office/word/2010/wordml" xmlns:w15="http://schemas.microsoft.com/office/word/2012/wordml" xmlns:w16cex="http://schemas.microsoft.com/office/word/2018/wordml/cex" xmlns:w16cid="http://schemas.microsoft.com/office/word/2016/wordml/cid" xmlns:w16="http://schemas.microsoft.com/office/word/2018/wordml" xmlns:w16du="http://schemas.microsoft.com/office/word/2023/wordml/word16du" xmlns:w16sdtdh="http://schemas.microsoft.com/office/word/2020/wordml/sdtdatahash" xmlns:w16se="http://schemas.microsoft.com/office/word/2015/wordml/symex" xmlns:wpg="http://schemas.microsoft.com/office/word/2010/wordprocessingGroup" xmlns:wpi="http://schemas.microsoft.com/office/word/2010/wordprocessingInk" xmlns:wne="http://schemas.microsoft.com/office/word/2006/wordml" xmlns:wps="http://schemas.microsoft.com/office/word/2010/wordprocessingShape" mc:Ignorable="w14 w15 w16se w16cid w16 w16cex w16sdtdh w16du wp14">
   <w:body>
     <w:tbl>
       <w:tblPr>
@@ -1086,50 +1086,301 @@
                 <w:rFonts w:ascii="Calibri" w:hAnsi="Calibri" w:cs="Calibri"/>
                 <w:lang w:val="de-DE"/>
               </w:rPr>
+              <w:t>Erfolg 12 (</w:t>
+            </w:r>
+            <w:r>
+              <w:rPr>
+                <w:rFonts w:ascii="Calibri" w:hAnsi="Calibri" w:cs="Calibri"/>
+                <w:color w:val="FFC000"/>
+                <w:lang w:val="de-DE"/>
+              </w:rPr>
+              <w:t xml:space="preserve"> mittelmäßig wichtiger Milestone</w:t>
+            </w:r>
+            <w:r>
+              <w:rPr>
+                <w:rFonts w:ascii="Calibri" w:hAnsi="Calibri" w:cs="Calibri"/>
+                <w:lang w:val="de-DE"/>
+              </w:rPr>
+              <w:t xml:space="preserve"> )</w:t>
+            </w:r>
+            <w:r>
+              <w:rPr>
+                <w:rFonts w:ascii="Calibri" w:hAnsi="Calibri" w:cs="Calibri"/>
+                <w:lang w:val="de-DE"/>
+              </w:rPr>
+              <w:t>: Erster Entwurf einer Evaluationsmetrik auf Basis des Vergleichs von Literaturtypen, Attributen und längsten gemeinsamen Teilfolgen</w:t>
+            </w:r>
+          </w:p>
+          <w:p>
+            <w:pPr>
+              <w:pStyle w:val="AtRisk"/>
+              <w:rPr>
+                <w:rFonts w:ascii="Calibri" w:hAnsi="Calibri" w:cs="Calibri"/>
+                <w:lang w:val="de-DE"/>
+              </w:rPr>
+            </w:pPr>
+            <w:r>
+              <w:rPr>
+                <w:lang w:val="de-DE"/>
+              </w:rPr>
               <w:t>Erfolg 1</w:t>
             </w:r>
             <w:r>
               <w:rPr>
-                <w:rFonts w:ascii="Calibri" w:hAnsi="Calibri" w:cs="Calibri"/>
-                <w:lang w:val="de-DE"/>
-              </w:rPr>
-              <w:t>2</w:t>
-            </w:r>
-            <w:r>
-              <w:rPr>
-                <w:rFonts w:ascii="Calibri" w:hAnsi="Calibri" w:cs="Calibri"/>
+                <w:lang w:val="de-DE"/>
+              </w:rPr>
+              <w:t>3</w:t>
+            </w:r>
+            <w:r>
+              <w:rPr>
                 <w:lang w:val="de-DE"/>
               </w:rPr>
               <w:t xml:space="preserve"> (</w:t>
             </w:r>
             <w:r>
               <w:rPr>
-                <w:rFonts w:ascii="Calibri" w:hAnsi="Calibri" w:cs="Calibri"/>
-                <w:color w:val="FFC000"/>
-                <w:lang w:val="de-DE"/>
-              </w:rPr>
-              <w:t xml:space="preserve"> mittelmäßig wichtiger Milestone</w:t>
-            </w:r>
-            <w:r>
-              <w:rPr>
-                <w:rFonts w:ascii="Calibri" w:hAnsi="Calibri" w:cs="Calibri"/>
-                <w:lang w:val="de-DE"/>
-              </w:rPr>
-              <w:t xml:space="preserve"> )</w:t>
-            </w:r>
-            <w:r>
-              <w:rPr>
-                <w:rFonts w:ascii="Calibri" w:hAnsi="Calibri" w:cs="Calibri"/>
+                <w:color w:val="538135" w:themeColor="accent6" w:themeShade="BF"/>
+                <w:lang w:val="de-DE"/>
+              </w:rPr>
+              <w:t>wichtiger Milestone</w:t>
+            </w:r>
+            <w:r>
+              <w:rPr>
+                <w:lang w:val="de-DE"/>
+              </w:rPr>
+              <w:t>)</w:t>
+            </w:r>
+            <w:r>
+              <w:rPr>
                 <w:lang w:val="de-DE"/>
               </w:rPr>
               <w:t xml:space="preserve">: </w:t>
             </w:r>
             <w:r>
               <w:rPr>
-                <w:rFonts w:ascii="Calibri" w:hAnsi="Calibri" w:cs="Calibri"/>
-                <w:lang w:val="de-DE"/>
-              </w:rPr>
-              <w:t>Erster Entwurf einer Evaluationsmetrik auf Basis des Vergleichs von Literaturtypen, Attributen und längsten gemeinsamen Teilfolgen</w:t>
+                <w:lang w:val="de-DE"/>
+              </w:rPr>
+              <w:t>Folgendes Felder können bereits erfolgreich extrahiert werden:</w:t>
+            </w:r>
+            <w:r>
+              <w:rPr>
+                <w:rFonts w:ascii="Corbel Light" w:hAnsi="Corbel Light"/>
+                <w:lang w:val="de-DE"/>
+              </w:rPr>
+              <w:t xml:space="preserve"> </w:t>
+            </w:r>
+            <w:r>
+              <w:rPr>
+                <w:rFonts w:ascii="Corbel Light" w:hAnsi="Corbel Light" w:cs="Calibri"/>
+                <w:lang w:val="de-DE"/>
+              </w:rPr>
+              <w:t>authors</w:t>
+            </w:r>
+            <w:r>
+              <w:rPr>
+                <w:rFonts w:ascii="Corbel Light" w:hAnsi="Corbel Light" w:cs="Calibri"/>
+                <w:lang w:val="de-DE"/>
+              </w:rPr>
+              <w:t xml:space="preserve">, </w:t>
+            </w:r>
+            <w:r>
+              <w:rPr>
+                <w:rFonts w:ascii="Corbel Light" w:eastAsiaTheme="minorEastAsia" w:hAnsi="Corbel Light" w:cs="Calibri"/>
+                <w:lang w:val="de-DE"/>
+              </w:rPr>
+              <w:t>editors</w:t>
+            </w:r>
+            <w:r>
+              <w:rPr>
+                <w:rFonts w:ascii="Corbel Light" w:eastAsiaTheme="minorEastAsia" w:hAnsi="Corbel Light" w:cs="Calibri"/>
+                <w:lang w:val="de-DE"/>
+              </w:rPr>
+              <w:t xml:space="preserve">, </w:t>
+            </w:r>
+            <w:r>
+              <w:rPr>
+                <w:rFonts w:ascii="Corbel Light" w:eastAsiaTheme="minorEastAsia" w:hAnsi="Corbel Light" w:cs="Calibri"/>
+                <w:lang w:val="de-DE"/>
+              </w:rPr>
+              <w:t>year, volume, number, edition, pages, url, doi</w:t>
+            </w:r>
+            <w:r>
+              <w:rPr>
+                <w:rFonts w:ascii="Corbel Light" w:eastAsiaTheme="minorEastAsia" w:hAnsi="Corbel Light" w:cs="Calibri"/>
+                <w:lang w:val="de-DE"/>
+              </w:rPr>
+              <w:t xml:space="preserve">, </w:t>
+            </w:r>
+            <w:r>
+              <w:rPr>
+                <w:rFonts w:ascii="Corbel Light" w:eastAsiaTheme="minorEastAsia" w:hAnsi="Corbel Light" w:cs="Calibri"/>
+                <w:lang w:val="de-DE"/>
+              </w:rPr>
+              <w:t>month, address, publisher, school</w:t>
+            </w:r>
+          </w:p>
+          <w:p>
+            <w:pPr>
+              <w:pStyle w:val="AtRisk"/>
+              <w:rPr>
+                <w:rFonts w:ascii="Calibri" w:hAnsi="Calibri" w:cs="Calibri"/>
+                <w:lang w:val="de-DE"/>
+              </w:rPr>
+            </w:pPr>
+            <w:r>
+              <w:rPr>
+                <w:rFonts w:ascii="Calibri" w:hAnsi="Calibri" w:cs="Calibri"/>
+                <w:lang w:val="de-DE"/>
+              </w:rPr>
+              <w:t>Erfolg 1</w:t>
+            </w:r>
+            <w:r>
+              <w:rPr>
+                <w:rFonts w:ascii="Calibri" w:hAnsi="Calibri" w:cs="Calibri"/>
+                <w:lang w:val="de-DE"/>
+              </w:rPr>
+              <w:t>4</w:t>
+            </w:r>
+            <w:r>
+              <w:rPr>
+                <w:rFonts w:ascii="Calibri" w:hAnsi="Calibri" w:cs="Calibri"/>
+                <w:lang w:val="de-DE"/>
+              </w:rPr>
+              <w:t xml:space="preserve"> (</w:t>
+            </w:r>
+            <w:r>
+              <w:rPr>
+                <w:rFonts w:ascii="Calibri" w:hAnsi="Calibri" w:cs="Calibri"/>
+                <w:color w:val="538135" w:themeColor="accent6" w:themeShade="BF"/>
+                <w:lang w:val="de-DE"/>
+              </w:rPr>
+              <w:t>wichtiger Milestone</w:t>
+            </w:r>
+            <w:r>
+              <w:rPr>
+                <w:rFonts w:ascii="Calibri" w:hAnsi="Calibri" w:cs="Calibri"/>
+                <w:lang w:val="de-DE"/>
+              </w:rPr>
+              <w:t>)</w:t>
+            </w:r>
+            <w:r>
+              <w:rPr>
+                <w:rFonts w:ascii="Calibri" w:hAnsi="Calibri" w:cs="Calibri"/>
+                <w:lang w:val="de-DE"/>
+              </w:rPr>
+              <w:t xml:space="preserve">: </w:t>
+            </w:r>
+            <w:r>
+              <w:rPr>
+                <w:rFonts w:ascii="Calibri" w:hAnsi="Calibri" w:cs="Calibri"/>
+                <w:lang w:val="de-DE"/>
+              </w:rPr>
+              <w:t>Wenn die</w:t>
+            </w:r>
+            <w:r>
+              <w:rPr>
+                <w:rFonts w:ascii="Calibri" w:hAnsi="Calibri" w:cs="Calibri"/>
+                <w:lang w:val="de-DE"/>
+              </w:rPr>
+              <w:t xml:space="preserve"> DOI</w:t>
+            </w:r>
+            <w:r>
+              <w:rPr>
+                <w:rFonts w:ascii="Calibri" w:hAnsi="Calibri" w:cs="Calibri"/>
+                <w:lang w:val="de-DE"/>
+              </w:rPr>
+              <w:t xml:space="preserve"> vorhanden ist, dann</w:t>
+            </w:r>
+            <w:r>
+              <w:rPr>
+                <w:rFonts w:ascii="Calibri" w:hAnsi="Calibri" w:cs="Calibri"/>
+                <w:lang w:val="de-DE"/>
+              </w:rPr>
+              <w:t xml:space="preserve"> können </w:t>
+            </w:r>
+            <w:r>
+              <w:rPr>
+                <w:rFonts w:ascii="Calibri" w:hAnsi="Calibri" w:cs="Calibri"/>
+                <w:lang w:val="de-DE"/>
+              </w:rPr>
+              <w:t>mit ihr</w:t>
+            </w:r>
+            <w:r>
+              <w:rPr>
+                <w:rFonts w:ascii="Calibri" w:hAnsi="Calibri" w:cs="Calibri"/>
+                <w:lang w:val="de-DE"/>
+              </w:rPr>
+              <w:t xml:space="preserve"> und der Python Bibliothek </w:t>
+            </w:r>
+            <w:r>
+              <w:rPr>
+                <w:rFonts w:ascii="Calibri" w:hAnsi="Calibri" w:cs="Calibri"/>
+                <w:lang w:val="de-DE"/>
+              </w:rPr>
+              <w:t>requests</w:t>
+            </w:r>
+            <w:r>
+              <w:rPr>
+                <w:rFonts w:ascii="Calibri" w:hAnsi="Calibri" w:cs="Calibri"/>
+                <w:lang w:val="de-DE"/>
+              </w:rPr>
+              <w:t xml:space="preserve"> die </w:t>
+            </w:r>
+            <w:r>
+              <w:rPr>
+                <w:rFonts w:ascii="Calibri" w:hAnsi="Calibri" w:cs="Calibri"/>
+                <w:lang w:val="de-DE"/>
+              </w:rPr>
+              <w:t xml:space="preserve">Felder </w:t>
+            </w:r>
+            <w:r>
+              <w:rPr>
+                <w:rFonts w:ascii="Calibri" w:hAnsi="Calibri" w:cs="Calibri"/>
+                <w:lang w:val="de-DE"/>
+              </w:rPr>
+              <w:t>Publisher, Titel und Bocktitle ermittelt werden.</w:t>
+            </w:r>
+            <w:r>
+              <w:rPr>
+                <w:rFonts w:ascii="Calibri" w:hAnsi="Calibri" w:cs="Calibri"/>
+                <w:lang w:val="de-DE"/>
+              </w:rPr>
+              <w:t xml:space="preserve"> Dies stellt zudem einen ersten wichtigen Schritt zur Vervollständigung </w:t>
+            </w:r>
+            <w:r>
+              <w:rPr>
+                <w:rFonts w:ascii="Calibri" w:hAnsi="Calibri" w:cs="Calibri"/>
+                <w:lang w:val="de-DE"/>
+              </w:rPr>
+              <w:t xml:space="preserve">der Einträge mithilfe </w:t>
+            </w:r>
+            <w:r>
+              <w:rPr>
+                <w:rFonts w:ascii="Calibri" w:hAnsi="Calibri" w:cs="Calibri"/>
+                <w:lang w:val="de-DE"/>
+              </w:rPr>
+              <w:t>Pybliometrics, Scholarly, Arxi</w:t>
+            </w:r>
+            <w:r>
+              <w:rPr>
+                <w:rFonts w:ascii="Calibri" w:hAnsi="Calibri" w:cs="Calibri"/>
+                <w:lang w:val="de-DE"/>
+              </w:rPr>
+              <w:t xml:space="preserve"> und</w:t>
+            </w:r>
+            <w:r>
+              <w:rPr>
+                <w:rFonts w:ascii="Calibri" w:hAnsi="Calibri" w:cs="Calibri"/>
+                <w:lang w:val="de-DE"/>
+              </w:rPr>
+              <w:t xml:space="preserve"> Pybliographer</w:t>
+            </w:r>
+            <w:r>
+              <w:rPr>
+                <w:rFonts w:ascii="Calibri" w:hAnsi="Calibri" w:cs="Calibri"/>
+                <w:lang w:val="de-DE"/>
+              </w:rPr>
+              <w:t xml:space="preserve"> dar.</w:t>
             </w:r>
           </w:p>
           <w:p>
@@ -1418,6 +1669,7 @@
                 <w:rFonts w:ascii="Calibri" w:hAnsi="Calibri" w:cs="Calibri"/>
                 <w:lang w:val="de-DE"/>
               </w:rPr>
+              <w:lastRenderedPageBreak/>
               <w:t>Risiko 3 (</w:t>
             </w:r>
             <w:r>
@@ -2417,21 +2669,7 @@
                 <w:rFonts w:ascii="Calibri" w:hAnsi="Calibri" w:cs="Calibri"/>
                 <w:lang w:val="de-DE"/>
               </w:rPr>
-              <w:t>Aktivität 1</w:t>
-            </w:r>
-            <w:r>
-              <w:rPr>
-                <w:rFonts w:ascii="Calibri" w:hAnsi="Calibri" w:cs="Calibri"/>
-                <w:lang w:val="de-DE"/>
-              </w:rPr>
-              <w:t>3</w:t>
-            </w:r>
-            <w:r>
-              <w:rPr>
-                <w:rFonts w:ascii="Calibri" w:hAnsi="Calibri" w:cs="Calibri"/>
-                <w:lang w:val="de-DE"/>
-              </w:rPr>
-              <w:t xml:space="preserve">  (</w:t>
+              <w:t>Aktivität 13  (</w:t>
             </w:r>
             <w:r>
               <w:rPr>
@@ -2460,14 +2698,7 @@
                 <w:rFonts w:ascii="Calibri" w:hAnsi="Calibri" w:cs="Calibri"/>
                 <w:lang w:val="de-DE"/>
               </w:rPr>
-              <w:t xml:space="preserve"> </w:t>
-            </w:r>
-            <w:r>
-              <w:rPr>
-                <w:rFonts w:ascii="Calibri" w:hAnsi="Calibri" w:cs="Calibri"/>
-                <w:lang w:val="de-DE"/>
-              </w:rPr>
-              <w:t xml:space="preserve"> Feintuning der Evaluationsmetrik, z. B. detaillierter Attributvergleich von Pflichtattributen pro Literaturtyp, da diese mehr ins Gewicht fallen</w:t>
+              <w:t xml:space="preserve">  Feintuning der Evaluationsmetrik, z. B. detaillierter Attributvergleich von Pflichtattributen pro Literaturtyp, da diese mehr ins Gewicht fallen</w:t>
             </w:r>
           </w:p>
           <w:p>
@@ -2483,21 +2714,7 @@
                 <w:rFonts w:ascii="Calibri" w:hAnsi="Calibri" w:cs="Calibri"/>
                 <w:lang w:val="de-DE"/>
               </w:rPr>
-              <w:t>Aktivität 1</w:t>
-            </w:r>
-            <w:r>
-              <w:rPr>
-                <w:rFonts w:ascii="Calibri" w:hAnsi="Calibri" w:cs="Calibri"/>
-                <w:lang w:val="de-DE"/>
-              </w:rPr>
-              <w:t>4</w:t>
-            </w:r>
-            <w:r>
-              <w:rPr>
-                <w:rFonts w:ascii="Calibri" w:hAnsi="Calibri" w:cs="Calibri"/>
-                <w:lang w:val="de-DE"/>
-              </w:rPr>
-              <w:t xml:space="preserve">  (</w:t>
+              <w:t>Aktivität 14  (</w:t>
             </w:r>
             <w:r>
               <w:rPr>
@@ -2526,14 +2743,7 @@
                 <w:rFonts w:ascii="Calibri" w:hAnsi="Calibri" w:cs="Calibri"/>
                 <w:lang w:val="de-DE"/>
               </w:rPr>
-              <w:t xml:space="preserve">  </w:t>
-            </w:r>
-            <w:r>
-              <w:rPr>
-                <w:rFonts w:ascii="Calibri" w:hAnsi="Calibri" w:cs="Calibri"/>
-                <w:lang w:val="de-DE"/>
-              </w:rPr>
-              <w:t>Evaluierung der Ergebnisse des Modells bei Anwendung auf Testdaten und Visualisierung der Evaluationsergebnisse</w:t>
+              <w:t xml:space="preserve">  Evaluierung der Ergebnisse des Modells bei Anwendung auf Testdaten und Visualisierung der Evaluationsergebnisse</w:t>
             </w:r>
           </w:p>
           <w:p>
@@ -2549,21 +2759,7 @@
                 <w:rFonts w:ascii="Calibri" w:hAnsi="Calibri" w:cs="Calibri"/>
                 <w:lang w:val="de-DE"/>
               </w:rPr>
-              <w:t>Aktivität 1</w:t>
-            </w:r>
-            <w:r>
-              <w:rPr>
-                <w:rFonts w:ascii="Calibri" w:hAnsi="Calibri" w:cs="Calibri"/>
-                <w:lang w:val="de-DE"/>
-              </w:rPr>
-              <w:t>5</w:t>
-            </w:r>
-            <w:r>
-              <w:rPr>
-                <w:rFonts w:ascii="Calibri" w:hAnsi="Calibri" w:cs="Calibri"/>
-                <w:lang w:val="de-DE"/>
-              </w:rPr>
-              <w:t xml:space="preserve">  (</w:t>
+              <w:t>Aktivität 15  (</w:t>
             </w:r>
             <w:r>
               <w:rPr>
@@ -2592,14 +2788,7 @@
                 <w:rFonts w:ascii="Calibri" w:hAnsi="Calibri" w:cs="Calibri"/>
                 <w:lang w:val="de-DE"/>
               </w:rPr>
-              <w:t xml:space="preserve">  </w:t>
-            </w:r>
-            <w:r>
-              <w:rPr>
-                <w:rFonts w:ascii="Calibri" w:hAnsi="Calibri" w:cs="Calibri"/>
-                <w:lang w:val="de-DE"/>
-              </w:rPr>
-              <w:t xml:space="preserve">Beginn mit Dokumentation der bisherigen Methoden </w:t>
+              <w:t xml:space="preserve">  Beginn mit Dokumentation der bisherigen Methoden </w:t>
             </w:r>
             <w:r>
               <w:rPr>
@@ -2607,6 +2796,51 @@
                 <w:lang w:val="de-DE"/>
               </w:rPr>
               <w:t>und Prozesse</w:t>
+            </w:r>
+          </w:p>
+          <w:p>
+            <w:pPr>
+              <w:pStyle w:val="AtRisk"/>
+              <w:rPr>
+                <w:rFonts w:ascii="Calibri" w:hAnsi="Calibri" w:cs="Calibri"/>
+                <w:lang w:val="de-DE"/>
+              </w:rPr>
+            </w:pPr>
+            <w:r>
+              <w:rPr>
+                <w:rFonts w:ascii="Calibri" w:hAnsi="Calibri" w:cs="Calibri"/>
+                <w:lang w:val="de-DE"/>
+              </w:rPr>
+              <w:t xml:space="preserve">Aktivität 16 </w:t>
+            </w:r>
+            <w:r>
+              <w:rPr>
+                <w:rFonts w:ascii="Calibri" w:hAnsi="Calibri" w:cs="Calibri"/>
+                <w:lang w:val="de-DE"/>
+              </w:rPr>
+              <w:t xml:space="preserve"> (</w:t>
+            </w:r>
+            <w:r>
+              <w:rPr>
+                <w:rFonts w:ascii="Calibri" w:hAnsi="Calibri" w:cs="Calibri"/>
+                <w:color w:val="538135" w:themeColor="accent6" w:themeShade="BF"/>
+                <w:lang w:val="de-DE"/>
+              </w:rPr>
+              <w:t>wichtige Aktivität</w:t>
+            </w:r>
+            <w:r>
+              <w:rPr>
+                <w:rFonts w:ascii="Calibri" w:hAnsi="Calibri" w:cs="Calibri"/>
+                <w:lang w:val="de-DE"/>
+              </w:rPr>
+              <w:t xml:space="preserve">): </w:t>
+            </w:r>
+            <w:r>
+              <w:rPr>
+                <w:rFonts w:ascii="Calibri" w:hAnsi="Calibri" w:cs="Calibri"/>
+                <w:lang w:val="de-DE"/>
+              </w:rPr>
+              <w:t>Extrahierung der Felder title, booktitle und journal.</w:t>
             </w:r>
           </w:p>
           <w:p>
@@ -3027,7 +3261,7 @@
 </file>
 
 <file path=word/endnotes.xml><?xml version="1.0" encoding="utf-8"?>
-<w:endnotes xmlns:wpc="http://schemas.microsoft.com/office/word/2010/wordprocessingCanvas" xmlns:cx="http://schemas.microsoft.com/office/drawing/2014/chartex" xmlns:cx1="http://schemas.microsoft.com/office/drawing/2015/9/8/chartex" xmlns:cx2="http://schemas.microsoft.com/office/drawing/2015/10/21/chartex" xmlns:cx3="http://schemas.microsoft.com/office/drawing/2016/5/9/chartex" xmlns:cx4="http://schemas.microsoft.com/office/drawing/2016/5/10/chartex" xmlns:cx5="http://schemas.microsoft.com/office/drawing/2016/5/11/chartex" xmlns:cx6="http://schemas.microsoft.com/office/drawing/2016/5/12/chartex" xmlns:cx7="http://schemas.microsoft.com/office/drawing/2016/5/13/chartex" xmlns:cx8="http://schemas.microsoft.com/office/drawing/2016/5/14/chartex" xmlns:mc="http://schemas.openxmlformats.org/markup-compatibility/2006" xmlns:aink="http://schemas.microsoft.com/office/drawing/2016/ink" xmlns:am3d="http://schemas.microsoft.com/office/drawing/2017/model3d" xmlns:o="urn:schemas-microsoft-com:office:office" xmlns:oel="http://schemas.microsoft.com/office/2019/extlst" xmlns:r="http://schemas.openxmlformats.org/officeDocument/2006/relationships" xmlns:m="http://schemas.openxmlformats.org/officeDocument/2006/math" xmlns:v="urn:schemas-microsoft-com:vml" xmlns:wp14="http://schemas.microsoft.com/office/word/2010/wordprocessingDrawing" xmlns:wp="http://schemas.openxmlformats.org/drawingml/2006/wordprocessingDrawing" xmlns:w10="urn:schemas-microsoft-com:office:word" xmlns:w="http://schemas.openxmlformats.org/wordprocessingml/2006/main" xmlns:w14="http://schemas.microsoft.com/office/word/2010/wordml" xmlns:w15="http://schemas.microsoft.com/office/word/2012/wordml" xmlns:w16cex="http://schemas.microsoft.com/office/word/2018/wordml/cex" xmlns:w16cid="http://schemas.microsoft.com/office/word/2016/wordml/cid" xmlns:w16="http://schemas.microsoft.com/office/word/2018/wordml" xmlns:w16sdtdh="http://schemas.microsoft.com/office/word/2020/wordml/sdtdatahash" xmlns:w16se="http://schemas.microsoft.com/office/word/2015/wordml/symex" xmlns:wpg="http://schemas.microsoft.com/office/word/2010/wordprocessingGroup" xmlns:wpi="http://schemas.microsoft.com/office/word/2010/wordprocessingInk" xmlns:wne="http://schemas.microsoft.com/office/word/2006/wordml" xmlns:wps="http://schemas.microsoft.com/office/word/2010/wordprocessingShape" mc:Ignorable="w14 w15 w16se w16cid w16 w16cex w16sdtdh wp14">
+<w:endnotes xmlns:wpc="http://schemas.microsoft.com/office/word/2010/wordprocessingCanvas" xmlns:cx="http://schemas.microsoft.com/office/drawing/2014/chartex" xmlns:cx1="http://schemas.microsoft.com/office/drawing/2015/9/8/chartex" xmlns:cx2="http://schemas.microsoft.com/office/drawing/2015/10/21/chartex" xmlns:cx3="http://schemas.microsoft.com/office/drawing/2016/5/9/chartex" xmlns:cx4="http://schemas.microsoft.com/office/drawing/2016/5/10/chartex" xmlns:cx5="http://schemas.microsoft.com/office/drawing/2016/5/11/chartex" xmlns:cx6="http://schemas.microsoft.com/office/drawing/2016/5/12/chartex" xmlns:cx7="http://schemas.microsoft.com/office/drawing/2016/5/13/chartex" xmlns:cx8="http://schemas.microsoft.com/office/drawing/2016/5/14/chartex" xmlns:mc="http://schemas.openxmlformats.org/markup-compatibility/2006" xmlns:aink="http://schemas.microsoft.com/office/drawing/2016/ink" xmlns:am3d="http://schemas.microsoft.com/office/drawing/2017/model3d" xmlns:o="urn:schemas-microsoft-com:office:office" xmlns:oel="http://schemas.microsoft.com/office/2019/extlst" xmlns:r="http://schemas.openxmlformats.org/officeDocument/2006/relationships" xmlns:m="http://schemas.openxmlformats.org/officeDocument/2006/math" xmlns:v="urn:schemas-microsoft-com:vml" xmlns:wp14="http://schemas.microsoft.com/office/word/2010/wordprocessingDrawing" xmlns:wp="http://schemas.openxmlformats.org/drawingml/2006/wordprocessingDrawing" xmlns:w10="urn:schemas-microsoft-com:office:word" xmlns:w="http://schemas.openxmlformats.org/wordprocessingml/2006/main" xmlns:w14="http://schemas.microsoft.com/office/word/2010/wordml" xmlns:w15="http://schemas.microsoft.com/office/word/2012/wordml" xmlns:w16cex="http://schemas.microsoft.com/office/word/2018/wordml/cex" xmlns:w16cid="http://schemas.microsoft.com/office/word/2016/wordml/cid" xmlns:w16="http://schemas.microsoft.com/office/word/2018/wordml" xmlns:w16du="http://schemas.microsoft.com/office/word/2023/wordml/word16du" xmlns:w16sdtdh="http://schemas.microsoft.com/office/word/2020/wordml/sdtdatahash" xmlns:w16se="http://schemas.microsoft.com/office/word/2015/wordml/symex" xmlns:wpg="http://schemas.microsoft.com/office/word/2010/wordprocessingGroup" xmlns:wpi="http://schemas.microsoft.com/office/word/2010/wordprocessingInk" xmlns:wne="http://schemas.microsoft.com/office/word/2006/wordml" xmlns:wps="http://schemas.microsoft.com/office/word/2010/wordprocessingShape" mc:Ignorable="w14 w15 w16se w16cid w16 w16cex w16sdtdh w16du wp14">
   <w:endnote w:type="separator" w:id="-1">
     <w:p>
       <w:pPr>
@@ -3052,7 +3286,7 @@
 </file>
 
 <file path=word/footnotes.xml><?xml version="1.0" encoding="utf-8"?>
-<w:footnotes xmlns:wpc="http://schemas.microsoft.com/office/word/2010/wordprocessingCanvas" xmlns:cx="http://schemas.microsoft.com/office/drawing/2014/chartex" xmlns:cx1="http://schemas.microsoft.com/office/drawing/2015/9/8/chartex" xmlns:cx2="http://schemas.microsoft.com/office/drawing/2015/10/21/chartex" xmlns:cx3="http://schemas.microsoft.com/office/drawing/2016/5/9/chartex" xmlns:cx4="http://schemas.microsoft.com/office/drawing/2016/5/10/chartex" xmlns:cx5="http://schemas.microsoft.com/office/drawing/2016/5/11/chartex" xmlns:cx6="http://schemas.microsoft.com/office/drawing/2016/5/12/chartex" xmlns:cx7="http://schemas.microsoft.com/office/drawing/2016/5/13/chartex" xmlns:cx8="http://schemas.microsoft.com/office/drawing/2016/5/14/chartex" xmlns:mc="http://schemas.openxmlformats.org/markup-compatibility/2006" xmlns:aink="http://schemas.microsoft.com/office/drawing/2016/ink" xmlns:am3d="http://schemas.microsoft.com/office/drawing/2017/model3d" xmlns:o="urn:schemas-microsoft-com:office:office" xmlns:oel="http://schemas.microsoft.com/office/2019/extlst" xmlns:r="http://schemas.openxmlformats.org/officeDocument/2006/relationships" xmlns:m="http://schemas.openxmlformats.org/officeDocument/2006/math" xmlns:v="urn:schemas-microsoft-com:vml" xmlns:wp14="http://schemas.microsoft.com/office/word/2010/wordprocessingDrawing" xmlns:wp="http://schemas.openxmlformats.org/drawingml/2006/wordprocessingDrawing" xmlns:w10="urn:schemas-microsoft-com:office:word" xmlns:w="http://schemas.openxmlformats.org/wordprocessingml/2006/main" xmlns:w14="http://schemas.microsoft.com/office/word/2010/wordml" xmlns:w15="http://schemas.microsoft.com/office/word/2012/wordml" xmlns:w16cex="http://schemas.microsoft.com/office/word/2018/wordml/cex" xmlns:w16cid="http://schemas.microsoft.com/office/word/2016/wordml/cid" xmlns:w16="http://schemas.microsoft.com/office/word/2018/wordml" xmlns:w16sdtdh="http://schemas.microsoft.com/office/word/2020/wordml/sdtdatahash" xmlns:w16se="http://schemas.microsoft.com/office/word/2015/wordml/symex" xmlns:wpg="http://schemas.microsoft.com/office/word/2010/wordprocessingGroup" xmlns:wpi="http://schemas.microsoft.com/office/word/2010/wordprocessingInk" xmlns:wne="http://schemas.microsoft.com/office/word/2006/wordml" xmlns:wps="http://schemas.microsoft.com/office/word/2010/wordprocessingShape" mc:Ignorable="w14 w15 w16se w16cid w16 w16cex w16sdtdh wp14">
+<w:footnotes xmlns:wpc="http://schemas.microsoft.com/office/word/2010/wordprocessingCanvas" xmlns:cx="http://schemas.microsoft.com/office/drawing/2014/chartex" xmlns:cx1="http://schemas.microsoft.com/office/drawing/2015/9/8/chartex" xmlns:cx2="http://schemas.microsoft.com/office/drawing/2015/10/21/chartex" xmlns:cx3="http://schemas.microsoft.com/office/drawing/2016/5/9/chartex" xmlns:cx4="http://schemas.microsoft.com/office/drawing/2016/5/10/chartex" xmlns:cx5="http://schemas.microsoft.com/office/drawing/2016/5/11/chartex" xmlns:cx6="http://schemas.microsoft.com/office/drawing/2016/5/12/chartex" xmlns:cx7="http://schemas.microsoft.com/office/drawing/2016/5/13/chartex" xmlns:cx8="http://schemas.microsoft.com/office/drawing/2016/5/14/chartex" xmlns:mc="http://schemas.openxmlformats.org/markup-compatibility/2006" xmlns:aink="http://schemas.microsoft.com/office/drawing/2016/ink" xmlns:am3d="http://schemas.microsoft.com/office/drawing/2017/model3d" xmlns:o="urn:schemas-microsoft-com:office:office" xmlns:oel="http://schemas.microsoft.com/office/2019/extlst" xmlns:r="http://schemas.openxmlformats.org/officeDocument/2006/relationships" xmlns:m="http://schemas.openxmlformats.org/officeDocument/2006/math" xmlns:v="urn:schemas-microsoft-com:vml" xmlns:wp14="http://schemas.microsoft.com/office/word/2010/wordprocessingDrawing" xmlns:wp="http://schemas.openxmlformats.org/drawingml/2006/wordprocessingDrawing" xmlns:w10="urn:schemas-microsoft-com:office:word" xmlns:w="http://schemas.openxmlformats.org/wordprocessingml/2006/main" xmlns:w14="http://schemas.microsoft.com/office/word/2010/wordml" xmlns:w15="http://schemas.microsoft.com/office/word/2012/wordml" xmlns:w16cex="http://schemas.microsoft.com/office/word/2018/wordml/cex" xmlns:w16cid="http://schemas.microsoft.com/office/word/2016/wordml/cid" xmlns:w16="http://schemas.microsoft.com/office/word/2018/wordml" xmlns:w16du="http://schemas.microsoft.com/office/word/2023/wordml/word16du" xmlns:w16sdtdh="http://schemas.microsoft.com/office/word/2020/wordml/sdtdatahash" xmlns:w16se="http://schemas.microsoft.com/office/word/2015/wordml/symex" xmlns:wpg="http://schemas.microsoft.com/office/word/2010/wordprocessingGroup" xmlns:wpi="http://schemas.microsoft.com/office/word/2010/wordprocessingInk" xmlns:wne="http://schemas.microsoft.com/office/word/2006/wordml" xmlns:wps="http://schemas.microsoft.com/office/word/2010/wordprocessingShape" mc:Ignorable="w14 w15 w16se w16cid w16 w16cex w16sdtdh w16du wp14">
   <w:footnote w:type="separator" w:id="-1">
     <w:p>
       <w:pPr>
@@ -3077,7 +3311,7 @@
 </file>
 
 <file path=word/numbering.xml><?xml version="1.0" encoding="utf-8"?>
-<w:numbering xmlns:wpc="http://schemas.microsoft.com/office/word/2010/wordprocessingCanvas" xmlns:cx="http://schemas.microsoft.com/office/drawing/2014/chartex" xmlns:cx1="http://schemas.microsoft.com/office/drawing/2015/9/8/chartex" xmlns:cx2="http://schemas.microsoft.com/office/drawing/2015/10/21/chartex" xmlns:cx3="http://schemas.microsoft.com/office/drawing/2016/5/9/chartex" xmlns:cx4="http://schemas.microsoft.com/office/drawing/2016/5/10/chartex" xmlns:cx5="http://schemas.microsoft.com/office/drawing/2016/5/11/chartex" xmlns:cx6="http://schemas.microsoft.com/office/drawing/2016/5/12/chartex" xmlns:cx7="http://schemas.microsoft.com/office/drawing/2016/5/13/chartex" xmlns:cx8="http://schemas.microsoft.com/office/drawing/2016/5/14/chartex" xmlns:mc="http://schemas.openxmlformats.org/markup-compatibility/2006" xmlns:aink="http://schemas.microsoft.com/office/drawing/2016/ink" xmlns:am3d="http://schemas.microsoft.com/office/drawing/2017/model3d" xmlns:o="urn:schemas-microsoft-com:office:office" xmlns:oel="http://schemas.microsoft.com/office/2019/extlst" xmlns:r="http://schemas.openxmlformats.org/officeDocument/2006/relationships" xmlns:m="http://schemas.openxmlformats.org/officeDocument/2006/math" xmlns:v="urn:schemas-microsoft-com:vml" xmlns:wp14="http://schemas.microsoft.com/office/word/2010/wordprocessingDrawing" xmlns:wp="http://schemas.openxmlformats.org/drawingml/2006/wordprocessingDrawing" xmlns:w10="urn:schemas-microsoft-com:office:word" xmlns:w="http://schemas.openxmlformats.org/wordprocessingml/2006/main" xmlns:w14="http://schemas.microsoft.com/office/word/2010/wordml" xmlns:w15="http://schemas.microsoft.com/office/word/2012/wordml" xmlns:w16cex="http://schemas.microsoft.com/office/word/2018/wordml/cex" xmlns:w16cid="http://schemas.microsoft.com/office/word/2016/wordml/cid" xmlns:w16="http://schemas.microsoft.com/office/word/2018/wordml" xmlns:w16sdtdh="http://schemas.microsoft.com/office/word/2020/wordml/sdtdatahash" xmlns:w16se="http://schemas.microsoft.com/office/word/2015/wordml/symex" xmlns:wpg="http://schemas.microsoft.com/office/word/2010/wordprocessingGroup" xmlns:wpi="http://schemas.microsoft.com/office/word/2010/wordprocessingInk" xmlns:wne="http://schemas.microsoft.com/office/word/2006/wordml" xmlns:wps="http://schemas.microsoft.com/office/word/2010/wordprocessingShape" mc:Ignorable="w14 w15 w16se w16cid w16 w16cex w16sdtdh wp14">
+<w:numbering xmlns:wpc="http://schemas.microsoft.com/office/word/2010/wordprocessingCanvas" xmlns:cx="http://schemas.microsoft.com/office/drawing/2014/chartex" xmlns:cx1="http://schemas.microsoft.com/office/drawing/2015/9/8/chartex" xmlns:cx2="http://schemas.microsoft.com/office/drawing/2015/10/21/chartex" xmlns:cx3="http://schemas.microsoft.com/office/drawing/2016/5/9/chartex" xmlns:cx4="http://schemas.microsoft.com/office/drawing/2016/5/10/chartex" xmlns:cx5="http://schemas.microsoft.com/office/drawing/2016/5/11/chartex" xmlns:cx6="http://schemas.microsoft.com/office/drawing/2016/5/12/chartex" xmlns:cx7="http://schemas.microsoft.com/office/drawing/2016/5/13/chartex" xmlns:cx8="http://schemas.microsoft.com/office/drawing/2016/5/14/chartex" xmlns:mc="http://schemas.openxmlformats.org/markup-compatibility/2006" xmlns:aink="http://schemas.microsoft.com/office/drawing/2016/ink" xmlns:am3d="http://schemas.microsoft.com/office/drawing/2017/model3d" xmlns:o="urn:schemas-microsoft-com:office:office" xmlns:oel="http://schemas.microsoft.com/office/2019/extlst" xmlns:r="http://schemas.openxmlformats.org/officeDocument/2006/relationships" xmlns:m="http://schemas.openxmlformats.org/officeDocument/2006/math" xmlns:v="urn:schemas-microsoft-com:vml" xmlns:wp14="http://schemas.microsoft.com/office/word/2010/wordprocessingDrawing" xmlns:wp="http://schemas.openxmlformats.org/drawingml/2006/wordprocessingDrawing" xmlns:w10="urn:schemas-microsoft-com:office:word" xmlns:w="http://schemas.openxmlformats.org/wordprocessingml/2006/main" xmlns:w14="http://schemas.microsoft.com/office/word/2010/wordml" xmlns:w15="http://schemas.microsoft.com/office/word/2012/wordml" xmlns:w16cex="http://schemas.microsoft.com/office/word/2018/wordml/cex" xmlns:w16cid="http://schemas.microsoft.com/office/word/2016/wordml/cid" xmlns:w16="http://schemas.microsoft.com/office/word/2018/wordml" xmlns:w16du="http://schemas.microsoft.com/office/word/2023/wordml/word16du" xmlns:w16sdtdh="http://schemas.microsoft.com/office/word/2020/wordml/sdtdatahash" xmlns:w16se="http://schemas.microsoft.com/office/word/2015/wordml/symex" xmlns:wpg="http://schemas.microsoft.com/office/word/2010/wordprocessingGroup" xmlns:wpi="http://schemas.microsoft.com/office/word/2010/wordprocessingInk" xmlns:wne="http://schemas.microsoft.com/office/word/2006/wordml" xmlns:wps="http://schemas.microsoft.com/office/word/2010/wordprocessingShape" mc:Ignorable="w14 w15 w16se w16cid w16 w16cex w16sdtdh w16du wp14">
   <w:abstractNum w:abstractNumId="0" w15:restartNumberingAfterBreak="0">
     <w:nsid w:val="446775D7"/>
     <w:multiLevelType w:val="hybridMultilevel"/>
@@ -3318,7 +3552,7 @@
 </file>
 
 <file path=word/styles.xml><?xml version="1.0" encoding="utf-8"?>
-<w:styles xmlns:mc="http://schemas.openxmlformats.org/markup-compatibility/2006" xmlns:r="http://schemas.openxmlformats.org/officeDocument/2006/relationships" xmlns:w="http://schemas.openxmlformats.org/wordprocessingml/2006/main" xmlns:w14="http://schemas.microsoft.com/office/word/2010/wordml" xmlns:w15="http://schemas.microsoft.com/office/word/2012/wordml" xmlns:w16cex="http://schemas.microsoft.com/office/word/2018/wordml/cex" xmlns:w16cid="http://schemas.microsoft.com/office/word/2016/wordml/cid" xmlns:w16="http://schemas.microsoft.com/office/word/2018/wordml" xmlns:w16sdtdh="http://schemas.microsoft.com/office/word/2020/wordml/sdtdatahash" xmlns:w16se="http://schemas.microsoft.com/office/word/2015/wordml/symex" mc:Ignorable="w14 w15 w16se w16cid w16 w16cex w16sdtdh">
+<w:styles xmlns:mc="http://schemas.openxmlformats.org/markup-compatibility/2006" xmlns:r="http://schemas.openxmlformats.org/officeDocument/2006/relationships" xmlns:w="http://schemas.openxmlformats.org/wordprocessingml/2006/main" xmlns:w14="http://schemas.microsoft.com/office/word/2010/wordml" xmlns:w15="http://schemas.microsoft.com/office/word/2012/wordml" xmlns:w16cex="http://schemas.microsoft.com/office/word/2018/wordml/cex" xmlns:w16cid="http://schemas.microsoft.com/office/word/2016/wordml/cid" xmlns:w16="http://schemas.microsoft.com/office/word/2018/wordml" xmlns:w16du="http://schemas.microsoft.com/office/word/2023/wordml/word16du" xmlns:w16sdtdh="http://schemas.microsoft.com/office/word/2020/wordml/sdtdatahash" xmlns:w16se="http://schemas.microsoft.com/office/word/2015/wordml/symex" mc:Ignorable="w14 w15 w16se w16cid w16 w16cex w16sdtdh w16du">
   <w:docDefaults>
     <w:rPrDefault>
       <w:rPr>
@@ -4029,7 +4263,7 @@
 </file>
 
 <file path=word/glossary/document.xml><?xml version="1.0" encoding="utf-8"?>
-<w:glossaryDocument xmlns:wpc="http://schemas.microsoft.com/office/word/2010/wordprocessingCanvas" xmlns:cx="http://schemas.microsoft.com/office/drawing/2014/chartex" xmlns:cx1="http://schemas.microsoft.com/office/drawing/2015/9/8/chartex" xmlns:cx2="http://schemas.microsoft.com/office/drawing/2015/10/21/chartex" xmlns:cx3="http://schemas.microsoft.com/office/drawing/2016/5/9/chartex" xmlns:cx4="http://schemas.microsoft.com/office/drawing/2016/5/10/chartex" xmlns:cx5="http://schemas.microsoft.com/office/drawing/2016/5/11/chartex" xmlns:cx6="http://schemas.microsoft.com/office/drawing/2016/5/12/chartex" xmlns:cx7="http://schemas.microsoft.com/office/drawing/2016/5/13/chartex" xmlns:cx8="http://schemas.microsoft.com/office/drawing/2016/5/14/chartex" xmlns:mc="http://schemas.openxmlformats.org/markup-compatibility/2006" xmlns:aink="http://schemas.microsoft.com/office/drawing/2016/ink" xmlns:am3d="http://schemas.microsoft.com/office/drawing/2017/model3d" xmlns:o="urn:schemas-microsoft-com:office:office" xmlns:oel="http://schemas.microsoft.com/office/2019/extlst" xmlns:r="http://schemas.openxmlformats.org/officeDocument/2006/relationships" xmlns:m="http://schemas.openxmlformats.org/officeDocument/2006/math" xmlns:v="urn:schemas-microsoft-com:vml" xmlns:wp14="http://schemas.microsoft.com/office/word/2010/wordprocessingDrawing" xmlns:wp="http://schemas.openxmlformats.org/drawingml/2006/wordprocessingDrawing" xmlns:w10="urn:schemas-microsoft-com:office:word" xmlns:w="http://schemas.openxmlformats.org/wordprocessingml/2006/main" xmlns:w14="http://schemas.microsoft.com/office/word/2010/wordml" xmlns:w15="http://schemas.microsoft.com/office/word/2012/wordml" xmlns:w16cex="http://schemas.microsoft.com/office/word/2018/wordml/cex" xmlns:w16cid="http://schemas.microsoft.com/office/word/2016/wordml/cid" xmlns:w16="http://schemas.microsoft.com/office/word/2018/wordml" xmlns:w16sdtdh="http://schemas.microsoft.com/office/word/2020/wordml/sdtdatahash" xmlns:w16se="http://schemas.microsoft.com/office/word/2015/wordml/symex" xmlns:wpg="http://schemas.microsoft.com/office/word/2010/wordprocessingGroup" xmlns:wpi="http://schemas.microsoft.com/office/word/2010/wordprocessingInk" xmlns:wne="http://schemas.microsoft.com/office/word/2006/wordml" xmlns:wps="http://schemas.microsoft.com/office/word/2010/wordprocessingShape" mc:Ignorable="w14 w15 w16se w16cid w16 w16cex w16sdtdh wp14">
+<w:glossaryDocument xmlns:wpc="http://schemas.microsoft.com/office/word/2010/wordprocessingCanvas" xmlns:cx="http://schemas.microsoft.com/office/drawing/2014/chartex" xmlns:cx1="http://schemas.microsoft.com/office/drawing/2015/9/8/chartex" xmlns:cx2="http://schemas.microsoft.com/office/drawing/2015/10/21/chartex" xmlns:cx3="http://schemas.microsoft.com/office/drawing/2016/5/9/chartex" xmlns:cx4="http://schemas.microsoft.com/office/drawing/2016/5/10/chartex" xmlns:cx5="http://schemas.microsoft.com/office/drawing/2016/5/11/chartex" xmlns:cx6="http://schemas.microsoft.com/office/drawing/2016/5/12/chartex" xmlns:cx7="http://schemas.microsoft.com/office/drawing/2016/5/13/chartex" xmlns:cx8="http://schemas.microsoft.com/office/drawing/2016/5/14/chartex" xmlns:mc="http://schemas.openxmlformats.org/markup-compatibility/2006" xmlns:aink="http://schemas.microsoft.com/office/drawing/2016/ink" xmlns:am3d="http://schemas.microsoft.com/office/drawing/2017/model3d" xmlns:o="urn:schemas-microsoft-com:office:office" xmlns:oel="http://schemas.microsoft.com/office/2019/extlst" xmlns:r="http://schemas.openxmlformats.org/officeDocument/2006/relationships" xmlns:m="http://schemas.openxmlformats.org/officeDocument/2006/math" xmlns:v="urn:schemas-microsoft-com:vml" xmlns:wp14="http://schemas.microsoft.com/office/word/2010/wordprocessingDrawing" xmlns:wp="http://schemas.openxmlformats.org/drawingml/2006/wordprocessingDrawing" xmlns:w10="urn:schemas-microsoft-com:office:word" xmlns:w="http://schemas.openxmlformats.org/wordprocessingml/2006/main" xmlns:w14="http://schemas.microsoft.com/office/word/2010/wordml" xmlns:w15="http://schemas.microsoft.com/office/word/2012/wordml" xmlns:w16cex="http://schemas.microsoft.com/office/word/2018/wordml/cex" xmlns:w16cid="http://schemas.microsoft.com/office/word/2016/wordml/cid" xmlns:w16="http://schemas.microsoft.com/office/word/2018/wordml" xmlns:w16du="http://schemas.microsoft.com/office/word/2023/wordml/word16du" xmlns:w16sdtdh="http://schemas.microsoft.com/office/word/2020/wordml/sdtdatahash" xmlns:w16se="http://schemas.microsoft.com/office/word/2015/wordml/symex" xmlns:wpg="http://schemas.microsoft.com/office/word/2010/wordprocessingGroup" xmlns:wpi="http://schemas.microsoft.com/office/word/2010/wordprocessingInk" xmlns:wne="http://schemas.microsoft.com/office/word/2006/wordml" xmlns:wps="http://schemas.microsoft.com/office/word/2010/wordprocessingShape" mc:Ignorable="w14 w15 w16se w16cid w16 w16cex w16sdtdh w16du wp14">
   <w:docParts>
     <w:docPart>
       <w:docPartPr>
@@ -4065,7 +4299,7 @@
 </file>
 
 <file path=word/glossary/fontTable.xml><?xml version="1.0" encoding="utf-8"?>
-<w:fonts xmlns:mc="http://schemas.openxmlformats.org/markup-compatibility/2006" xmlns:r="http://schemas.openxmlformats.org/officeDocument/2006/relationships" xmlns:w="http://schemas.openxmlformats.org/wordprocessingml/2006/main" xmlns:w14="http://schemas.microsoft.com/office/word/2010/wordml" xmlns:w15="http://schemas.microsoft.com/office/word/2012/wordml" xmlns:w16cex="http://schemas.microsoft.com/office/word/2018/wordml/cex" xmlns:w16cid="http://schemas.microsoft.com/office/word/2016/wordml/cid" xmlns:w16="http://schemas.microsoft.com/office/word/2018/wordml" xmlns:w16sdtdh="http://schemas.microsoft.com/office/word/2020/wordml/sdtdatahash" xmlns:w16se="http://schemas.microsoft.com/office/word/2015/wordml/symex" mc:Ignorable="w14 w15 w16se w16cid w16 w16cex w16sdtdh">
+<w:fonts xmlns:mc="http://schemas.openxmlformats.org/markup-compatibility/2006" xmlns:r="http://schemas.openxmlformats.org/officeDocument/2006/relationships" xmlns:w="http://schemas.openxmlformats.org/wordprocessingml/2006/main" xmlns:w14="http://schemas.microsoft.com/office/word/2010/wordml" xmlns:w15="http://schemas.microsoft.com/office/word/2012/wordml" xmlns:w16cex="http://schemas.microsoft.com/office/word/2018/wordml/cex" xmlns:w16cid="http://schemas.microsoft.com/office/word/2016/wordml/cid" xmlns:w16="http://schemas.microsoft.com/office/word/2018/wordml" xmlns:w16du="http://schemas.microsoft.com/office/word/2023/wordml/word16du" xmlns:w16sdtdh="http://schemas.microsoft.com/office/word/2020/wordml/sdtdatahash" xmlns:w16se="http://schemas.microsoft.com/office/word/2015/wordml/symex" mc:Ignorable="w14 w15 w16se w16cid w16 w16cex w16sdtdh w16du">
   <w:font w:name="Wingdings 2">
     <w:panose1 w:val="05020102010507070707"/>
     <w:charset w:val="02"/>
@@ -4106,10 +4340,11 @@
     <w:charset w:val="00"/>
     <w:family w:val="swiss"/>
     <w:pitch w:val="variable"/>
-    <w:sig w:usb0="E4002EFF" w:usb1="C000247B" w:usb2="00000009" w:usb3="00000000" w:csb0="000001FF" w:csb1="00000000"/>
+    <w:sig w:usb0="E4002EFF" w:usb1="C200247B" w:usb2="00000009" w:usb3="00000000" w:csb0="000001FF" w:csb1="00000000"/>
   </w:font>
   <w:font w:name="Yu Mincho">
     <w:altName w:val="游明朝"/>
+    <w:panose1 w:val="02020400000000000000"/>
     <w:charset w:val="80"/>
     <w:family w:val="roman"/>
     <w:pitch w:val="variable"/>
@@ -4120,7 +4355,7 @@
     <w:charset w:val="00"/>
     <w:family w:val="swiss"/>
     <w:pitch w:val="variable"/>
-    <w:sig w:usb0="E4002EFF" w:usb1="C000247B" w:usb2="00000009" w:usb3="00000000" w:csb0="000001FF" w:csb1="00000000"/>
+    <w:sig w:usb0="E4002EFF" w:usb1="C200247B" w:usb2="00000009" w:usb3="00000000" w:csb0="000001FF" w:csb1="00000000"/>
   </w:font>
   <w:font w:name="Yu Gothic Light">
     <w:altName w:val="游ゴシック Light"/>
@@ -4130,11 +4365,30 @@
     <w:pitch w:val="variable"/>
     <w:sig w:usb0="E00002FF" w:usb1="2AC7FDFF" w:usb2="00000016" w:usb3="00000000" w:csb0="0002009F" w:csb1="00000000"/>
   </w:font>
+  <w:font w:name="Corbel Light">
+    <w:panose1 w:val="020B0303020204020204"/>
+    <w:charset w:val="00"/>
+    <w:family w:val="swiss"/>
+    <w:pitch w:val="variable"/>
+    <w:sig w:usb0="A00002EF" w:usb1="4000A44B" w:usb2="00000000" w:usb3="00000000" w:csb0="0000019F" w:csb1="00000000"/>
+  </w:font>
+  <w:font w:name="Aptos">
+    <w:charset w:val="00"/>
+    <w:family w:val="swiss"/>
+    <w:pitch w:val="variable"/>
+    <w:sig w:usb0="20000287" w:usb1="00000003" w:usb2="00000000" w:usb3="00000000" w:csb0="0000019F" w:csb1="00000000"/>
+  </w:font>
+  <w:font w:name="Aptos Display">
+    <w:charset w:val="00"/>
+    <w:family w:val="swiss"/>
+    <w:pitch w:val="variable"/>
+    <w:sig w:usb0="20000287" w:usb1="00000003" w:usb2="00000000" w:usb3="00000000" w:csb0="0000019F" w:csb1="00000000"/>
+  </w:font>
 </w:fonts>
 </file>
 
 <file path=word/glossary/settings.xml><?xml version="1.0" encoding="utf-8"?>
-<w:settings xmlns:mc="http://schemas.openxmlformats.org/markup-compatibility/2006" xmlns:o="urn:schemas-microsoft-com:office:office" xmlns:r="http://schemas.openxmlformats.org/officeDocument/2006/relationships" xmlns:m="http://schemas.openxmlformats.org/officeDocument/2006/math" xmlns:v="urn:schemas-microsoft-com:vml" xmlns:w10="urn:schemas-microsoft-com:office:word" xmlns:w="http://schemas.openxmlformats.org/wordprocessingml/2006/main" xmlns:w14="http://schemas.microsoft.com/office/word/2010/wordml" xmlns:w15="http://schemas.microsoft.com/office/word/2012/wordml" xmlns:w16cex="http://schemas.microsoft.com/office/word/2018/wordml/cex" xmlns:w16cid="http://schemas.microsoft.com/office/word/2016/wordml/cid" xmlns:w16="http://schemas.microsoft.com/office/word/2018/wordml" xmlns:w16sdtdh="http://schemas.microsoft.com/office/word/2020/wordml/sdtdatahash" xmlns:w16se="http://schemas.microsoft.com/office/word/2015/wordml/symex" xmlns:sl="http://schemas.openxmlformats.org/schemaLibrary/2006/main" mc:Ignorable="w14 w15 w16se w16cid w16 w16cex w16sdtdh">
+<w:settings xmlns:mc="http://schemas.openxmlformats.org/markup-compatibility/2006" xmlns:o="urn:schemas-microsoft-com:office:office" xmlns:r="http://schemas.openxmlformats.org/officeDocument/2006/relationships" xmlns:m="http://schemas.openxmlformats.org/officeDocument/2006/math" xmlns:v="urn:schemas-microsoft-com:vml" xmlns:w10="urn:schemas-microsoft-com:office:word" xmlns:w="http://schemas.openxmlformats.org/wordprocessingml/2006/main" xmlns:w14="http://schemas.microsoft.com/office/word/2010/wordml" xmlns:w15="http://schemas.microsoft.com/office/word/2012/wordml" xmlns:w16cex="http://schemas.microsoft.com/office/word/2018/wordml/cex" xmlns:w16cid="http://schemas.microsoft.com/office/word/2016/wordml/cid" xmlns:w16="http://schemas.microsoft.com/office/word/2018/wordml" xmlns:w16du="http://schemas.microsoft.com/office/word/2023/wordml/word16du" xmlns:w16sdtdh="http://schemas.microsoft.com/office/word/2020/wordml/sdtdatahash" xmlns:w16se="http://schemas.microsoft.com/office/word/2015/wordml/symex" xmlns:sl="http://schemas.openxmlformats.org/schemaLibrary/2006/main" mc:Ignorable="w14 w15 w16se w16cid w16 w16cex w16sdtdh w16du">
   <w:view w:val="normal"/>
   <w:defaultTabStop w:val="720"/>
   <w:hyphenationZone w:val="425"/>
@@ -4160,7 +4414,9 @@
     <w:rsid w:val="009256F5"/>
     <w:rsid w:val="00C9207D"/>
     <w:rsid w:val="00CE3B75"/>
+    <w:rsid w:val="00CE7196"/>
     <w:rsid w:val="00D5526C"/>
+    <w:rsid w:val="00DE2641"/>
     <w:rsid w:val="00E3438F"/>
     <w:rsid w:val="00E509B1"/>
     <w:rsid w:val="00E63DFE"/>
@@ -4194,7 +4450,7 @@
 </file>
 
 <file path=word/glossary/styles.xml><?xml version="1.0" encoding="utf-8"?>
-<w:styles xmlns:mc="http://schemas.openxmlformats.org/markup-compatibility/2006" xmlns:r="http://schemas.openxmlformats.org/officeDocument/2006/relationships" xmlns:w="http://schemas.openxmlformats.org/wordprocessingml/2006/main" xmlns:w14="http://schemas.microsoft.com/office/word/2010/wordml" xmlns:w15="http://schemas.microsoft.com/office/word/2012/wordml" xmlns:w16cex="http://schemas.microsoft.com/office/word/2018/wordml/cex" xmlns:w16cid="http://schemas.microsoft.com/office/word/2016/wordml/cid" xmlns:w16="http://schemas.microsoft.com/office/word/2018/wordml" xmlns:w16sdtdh="http://schemas.microsoft.com/office/word/2020/wordml/sdtdatahash" xmlns:w16se="http://schemas.microsoft.com/office/word/2015/wordml/symex" mc:Ignorable="w14 w15 w16se w16cid w16 w16cex w16sdtdh">
+<w:styles xmlns:mc="http://schemas.openxmlformats.org/markup-compatibility/2006" xmlns:r="http://schemas.openxmlformats.org/officeDocument/2006/relationships" xmlns:w="http://schemas.openxmlformats.org/wordprocessingml/2006/main" xmlns:w14="http://schemas.microsoft.com/office/word/2010/wordml" xmlns:w15="http://schemas.microsoft.com/office/word/2012/wordml" xmlns:w16cex="http://schemas.microsoft.com/office/word/2018/wordml/cex" xmlns:w16cid="http://schemas.microsoft.com/office/word/2016/wordml/cid" xmlns:w16="http://schemas.microsoft.com/office/word/2018/wordml" xmlns:w16du="http://schemas.microsoft.com/office/word/2023/wordml/word16du" xmlns:w16sdtdh="http://schemas.microsoft.com/office/word/2020/wordml/sdtdatahash" xmlns:w16se="http://schemas.microsoft.com/office/word/2015/wordml/symex" mc:Ignorable="w14 w15 w16se w16cid w16 w16cex w16sdtdh w16du">
   <w:docDefaults>
     <w:rPrDefault>
       <w:rPr>
@@ -4637,7 +4893,7 @@
 </file>
 
 <file path=word/glossary/webSettings.xml><?xml version="1.0" encoding="utf-8"?>
-<w:webSettings xmlns:mc="http://schemas.openxmlformats.org/markup-compatibility/2006" xmlns:r="http://schemas.openxmlformats.org/officeDocument/2006/relationships" xmlns:w="http://schemas.openxmlformats.org/wordprocessingml/2006/main" xmlns:w14="http://schemas.microsoft.com/office/word/2010/wordml" xmlns:w15="http://schemas.microsoft.com/office/word/2012/wordml" xmlns:w16cex="http://schemas.microsoft.com/office/word/2018/wordml/cex" xmlns:w16cid="http://schemas.microsoft.com/office/word/2016/wordml/cid" xmlns:w16="http://schemas.microsoft.com/office/word/2018/wordml" xmlns:w16sdtdh="http://schemas.microsoft.com/office/word/2020/wordml/sdtdatahash" xmlns:w16se="http://schemas.microsoft.com/office/word/2015/wordml/symex" mc:Ignorable="w14 w15 w16se w16cid w16 w16cex w16sdtdh">
+<w:webSettings xmlns:mc="http://schemas.openxmlformats.org/markup-compatibility/2006" xmlns:r="http://schemas.openxmlformats.org/officeDocument/2006/relationships" xmlns:w="http://schemas.openxmlformats.org/wordprocessingml/2006/main" xmlns:w14="http://schemas.microsoft.com/office/word/2010/wordml" xmlns:w15="http://schemas.microsoft.com/office/word/2012/wordml" xmlns:w16cex="http://schemas.microsoft.com/office/word/2018/wordml/cex" xmlns:w16cid="http://schemas.microsoft.com/office/word/2016/wordml/cid" xmlns:w16="http://schemas.microsoft.com/office/word/2018/wordml" xmlns:w16du="http://schemas.microsoft.com/office/word/2023/wordml/word16du" xmlns:w16sdtdh="http://schemas.microsoft.com/office/word/2020/wordml/sdtdatahash" xmlns:w16se="http://schemas.microsoft.com/office/word/2015/wordml/symex" mc:Ignorable="w14 w15 w16se w16cid w16 w16cex w16sdtdh w16du">
   <w:optimizeForBrowser/>
   <w:allowPNG/>
 </w:webSettings>

</xml_diff>